<commit_message>
Implement hyperparameters search in multi-label-cnn; log accuracy; debug precision and recall calculation
</commit_message>
<xml_diff>
--- a/Questions and Notes/Report Writing Notes.docx
+++ b/Questions and Notes/Report Writing Notes.docx
@@ -44,13 +44,7 @@
         <w:rPr>
           <w:lang w:val="en-HK"/>
         </w:rPr>
-        <w:t xml:space="preserve">; </w:t>
-      </w:r>
-      <w:r>
-        <w:rPr>
-          <w:lang w:val="en-HK"/>
-        </w:rPr>
-        <w:t>Maths of convolution for example how to calculate the dimension of activation maps</w:t>
+        <w:t>; Maths of convolution for example how to calculate the dimension of activation maps</w:t>
       </w:r>
       <w:r>
         <w:rPr>
@@ -76,6 +70,87 @@
       <w:r>
         <w:t xml:space="preserve"> Useful explanation of how it works</w:t>
       </w:r>
+    </w:p>
+    <w:p>
+      <w:pPr>
+        <w:rPr>
+          <w:lang w:val="en-HK"/>
+        </w:rPr>
+      </w:pPr>
+      <w:r>
+        <w:rPr>
+          <w:lang w:val="en-HK"/>
+        </w:rPr>
+        <w:t>Background: Add papers on usage on CNN and Computer vision, such as the MNIST Dataset etc.</w:t>
+      </w:r>
+      <w:r>
+        <w:rPr>
+          <w:lang w:val="en-HK"/>
+        </w:rPr>
+        <w:t xml:space="preserve"> </w:t>
+      </w:r>
+    </w:p>
+    <w:p>
+      <w:pPr>
+        <w:rPr>
+          <w:lang w:val="en-HK"/>
+        </w:rPr>
+      </w:pPr>
+    </w:p>
+    <w:p>
+      <w:pPr>
+        <w:rPr>
+          <w:lang w:val="en-HK"/>
+        </w:rPr>
+      </w:pPr>
+    </w:p>
+    <w:p>
+      <w:pPr>
+        <w:rPr>
+          <w:lang w:val="en-HK"/>
+        </w:rPr>
+      </w:pPr>
+    </w:p>
+    <w:p>
+      <w:pPr>
+        <w:rPr>
+          <w:lang w:val="en-HK"/>
+        </w:rPr>
+      </w:pPr>
+    </w:p>
+    <w:p>
+      <w:pPr>
+        <w:rPr>
+          <w:lang w:val="en-HK"/>
+        </w:rPr>
+      </w:pPr>
+    </w:p>
+    <w:p>
+      <w:pPr>
+        <w:rPr>
+          <w:lang w:val="en-HK"/>
+        </w:rPr>
+      </w:pPr>
+    </w:p>
+    <w:p>
+      <w:pPr>
+        <w:rPr>
+          <w:lang w:val="en-HK"/>
+        </w:rPr>
+      </w:pPr>
+    </w:p>
+    <w:p>
+      <w:pPr>
+        <w:rPr>
+          <w:lang w:val="en-HK"/>
+        </w:rPr>
+      </w:pPr>
+      <w:r>
+        <w:rPr>
+          <w:lang w:val="en-HK"/>
+        </w:rPr>
+        <w:t>Source for maxpooling</w:t>
+      </w:r>
       <w:bookmarkStart w:id="0" w:name="_GoBack"/>
       <w:bookmarkEnd w:id="0"/>
     </w:p>
@@ -89,14 +164,841 @@
         <w:rPr>
           <w:lang w:val="en-HK"/>
         </w:rPr>
-        <w:t>Background: Add papers on usage on CNN and Computer vision, such as the MNIST Dataset etc.</w:t>
-      </w:r>
-      <w:r>
-        <w:rPr>
-          <w:lang w:val="en-HK"/>
-        </w:rPr>
-        <w:t xml:space="preserve"> </w:t>
-      </w:r>
+        <w:t>https://medium.com/technologymadeeasy/the-best-explanation-of-convolutional-neural-networks-on-the-internet-fbb8b1ad5df8</w:t>
+      </w:r>
+    </w:p>
+    <w:p>
+      <w:pPr>
+        <w:rPr>
+          <w:lang w:val="en-HK"/>
+        </w:rPr>
+      </w:pPr>
+    </w:p>
+    <w:p>
+      <w:pPr>
+        <w:rPr>
+          <w:lang w:val="en-HK"/>
+        </w:rPr>
+      </w:pPr>
+    </w:p>
+    <w:p>
+      <w:pPr>
+        <w:rPr>
+          <w:lang w:val="en-HK"/>
+        </w:rPr>
+      </w:pPr>
+    </w:p>
+    <w:p>
+      <w:pPr>
+        <w:rPr>
+          <w:lang w:val="en-HK"/>
+        </w:rPr>
+      </w:pPr>
+    </w:p>
+    <w:p>
+      <w:pPr>
+        <w:rPr>
+          <w:lang w:val="en-HK"/>
+        </w:rPr>
+      </w:pPr>
+    </w:p>
+    <w:p>
+      <w:pPr>
+        <w:rPr>
+          <w:lang w:val="en-HK"/>
+        </w:rPr>
+      </w:pPr>
+    </w:p>
+    <w:p>
+      <w:pPr>
+        <w:rPr>
+          <w:lang w:val="en-HK"/>
+        </w:rPr>
+      </w:pPr>
+    </w:p>
+    <w:p>
+      <w:pPr>
+        <w:rPr>
+          <w:lang w:val="en-HK"/>
+        </w:rPr>
+      </w:pPr>
+    </w:p>
+    <w:p>
+      <w:pPr>
+        <w:rPr>
+          <w:lang w:val="en-HK"/>
+        </w:rPr>
+      </w:pPr>
+    </w:p>
+    <w:p>
+      <w:pPr>
+        <w:rPr>
+          <w:lang w:val="en-HK"/>
+        </w:rPr>
+      </w:pPr>
+    </w:p>
+    <w:p>
+      <w:pPr>
+        <w:rPr>
+          <w:lang w:val="en-HK"/>
+        </w:rPr>
+      </w:pPr>
+    </w:p>
+    <w:p>
+      <w:pPr>
+        <w:rPr>
+          <w:lang w:val="en-HK"/>
+        </w:rPr>
+      </w:pPr>
+    </w:p>
+    <w:p>
+      <w:pPr>
+        <w:rPr>
+          <w:lang w:val="en-HK"/>
+        </w:rPr>
+      </w:pPr>
+    </w:p>
+    <w:p>
+      <w:pPr>
+        <w:rPr>
+          <w:lang w:val="en-HK"/>
+        </w:rPr>
+      </w:pPr>
+    </w:p>
+    <w:p>
+      <w:pPr>
+        <w:rPr>
+          <w:lang w:val="en-HK"/>
+        </w:rPr>
+      </w:pPr>
+    </w:p>
+    <w:p>
+      <w:pPr>
+        <w:rPr>
+          <w:lang w:val="en-HK"/>
+        </w:rPr>
+      </w:pPr>
+    </w:p>
+    <w:p>
+      <w:pPr>
+        <w:rPr>
+          <w:lang w:val="en-HK"/>
+        </w:rPr>
+      </w:pPr>
+    </w:p>
+    <w:p>
+      <w:pPr>
+        <w:rPr>
+          <w:lang w:val="en-HK"/>
+        </w:rPr>
+      </w:pPr>
+    </w:p>
+    <w:p>
+      <w:pPr>
+        <w:rPr>
+          <w:lang w:val="en-HK"/>
+        </w:rPr>
+      </w:pPr>
+    </w:p>
+    <w:p>
+      <w:pPr>
+        <w:rPr>
+          <w:lang w:val="en-HK"/>
+        </w:rPr>
+      </w:pPr>
+    </w:p>
+    <w:p>
+      <w:pPr>
+        <w:rPr>
+          <w:lang w:val="en-HK"/>
+        </w:rPr>
+      </w:pPr>
+    </w:p>
+    <w:p>
+      <w:pPr>
+        <w:rPr>
+          <w:lang w:val="en-HK"/>
+        </w:rPr>
+      </w:pPr>
+    </w:p>
+    <w:p>
+      <w:pPr>
+        <w:rPr>
+          <w:lang w:val="en-HK"/>
+        </w:rPr>
+      </w:pPr>
+    </w:p>
+    <w:p>
+      <w:pPr>
+        <w:rPr>
+          <w:lang w:val="en-HK"/>
+        </w:rPr>
+      </w:pPr>
+    </w:p>
+    <w:p>
+      <w:pPr>
+        <w:rPr>
+          <w:lang w:val="en-HK"/>
+        </w:rPr>
+      </w:pPr>
+    </w:p>
+    <w:p>
+      <w:pPr>
+        <w:rPr>
+          <w:lang w:val="en-HK"/>
+        </w:rPr>
+      </w:pPr>
+    </w:p>
+    <w:p>
+      <w:pPr>
+        <w:rPr>
+          <w:lang w:val="en-HK"/>
+        </w:rPr>
+      </w:pPr>
+    </w:p>
+    <w:p>
+      <w:pPr>
+        <w:rPr>
+          <w:lang w:val="en-HK"/>
+        </w:rPr>
+      </w:pPr>
+    </w:p>
+    <w:p>
+      <w:pPr>
+        <w:rPr>
+          <w:lang w:val="en-HK"/>
+        </w:rPr>
+      </w:pPr>
+      <w:r>
+        <w:rPr>
+          <w:lang w:val="en-HK"/>
+        </w:rPr>
+        <w:t>Outline:</w:t>
+      </w:r>
+    </w:p>
+    <w:p>
+      <w:pPr>
+        <w:rPr>
+          <w:lang w:val="en-HK"/>
+        </w:rPr>
+      </w:pPr>
+    </w:p>
+    <w:p>
+      <w:pPr>
+        <w:rPr>
+          <w:lang w:val="en-HK"/>
+        </w:rPr>
+      </w:pPr>
+      <w:r>
+        <w:rPr>
+          <w:lang w:val="en-HK"/>
+        </w:rPr>
+        <w:t>Intro, abstract.</w:t>
+      </w:r>
+    </w:p>
+    <w:p>
+      <w:pPr>
+        <w:rPr>
+          <w:lang w:val="en-HK"/>
+        </w:rPr>
+      </w:pPr>
+      <w:r>
+        <w:rPr>
+          <w:lang w:val="en-HK"/>
+        </w:rPr>
+        <w:t>Background – 1. SLE; 2. Existing Systems; 3. NLP; 4. CNN – usage etc.</w:t>
+      </w:r>
+    </w:p>
+    <w:p>
+      <w:pPr>
+        <w:rPr>
+          <w:lang w:val="en-HK"/>
+        </w:rPr>
+      </w:pPr>
+      <w:r>
+        <w:rPr>
+          <w:lang w:val="en-HK"/>
+        </w:rPr>
+        <w:t>Methods – 1. Overview of the entire architecture; 2. Graphics; 3. Machine Learning</w:t>
+      </w:r>
+    </w:p>
+    <w:p>
+      <w:pPr>
+        <w:ind w:firstLine="480"/>
+        <w:rPr>
+          <w:lang w:val="en-HK"/>
+        </w:rPr>
+      </w:pPr>
+      <w:r>
+        <w:rPr>
+          <w:lang w:val="en-HK"/>
+        </w:rPr>
+        <w:t xml:space="preserve">Graphics – scene, </w:t>
+      </w:r>
+      <w:r>
+        <w:rPr>
+          <w:lang w:val="en-HK"/>
+        </w:rPr>
+        <w:t>P</w:t>
+      </w:r>
+      <w:r>
+        <w:rPr>
+          <w:lang w:val="en-HK"/>
+        </w:rPr>
+        <w:t>hong shading etc.</w:t>
+      </w:r>
+    </w:p>
+    <w:p>
+      <w:pPr>
+        <w:ind w:firstLine="480"/>
+        <w:rPr>
+          <w:lang w:val="en-HK"/>
+        </w:rPr>
+      </w:pPr>
+      <w:r>
+        <w:rPr>
+          <w:lang w:val="en-HK"/>
+        </w:rPr>
+        <w:t xml:space="preserve">Machine Learning – </w:t>
+      </w:r>
+      <w:r>
+        <w:rPr>
+          <w:lang w:val="en-HK"/>
+        </w:rPr>
+        <w:t>data pre-processing, briefly on n</w:t>
+      </w:r>
+      <w:r>
+        <w:rPr>
+          <w:lang w:val="en-HK"/>
+        </w:rPr>
+        <w:t>etworks</w:t>
+      </w:r>
+      <w:r>
+        <w:rPr>
+          <w:lang w:val="en-HK"/>
+        </w:rPr>
+        <w:t xml:space="preserve"> used.</w:t>
+      </w:r>
+    </w:p>
+    <w:p>
+      <w:pPr>
+        <w:rPr>
+          <w:lang w:val="en-HK"/>
+        </w:rPr>
+      </w:pPr>
+      <w:r>
+        <w:rPr>
+          <w:lang w:val="en-HK"/>
+        </w:rPr>
+        <w:t>Implementation – 1. Graphics System; 2. Machine Learning System; 3. Feedback System</w:t>
+      </w:r>
+    </w:p>
+    <w:p>
+      <w:pPr>
+        <w:ind w:firstLine="480"/>
+        <w:rPr>
+          <w:lang w:val="en-HK"/>
+        </w:rPr>
+      </w:pPr>
+      <w:r>
+        <w:rPr>
+          <w:lang w:val="en-HK"/>
+        </w:rPr>
+        <w:t xml:space="preserve">Graphics System – Lib, Scene, </w:t>
+      </w:r>
+      <w:r>
+        <w:rPr>
+          <w:lang w:val="en-HK"/>
+        </w:rPr>
+        <w:t>L</w:t>
+      </w:r>
+      <w:r>
+        <w:rPr>
+          <w:lang w:val="en-HK"/>
+        </w:rPr>
+        <w:t xml:space="preserve">oad model, </w:t>
+      </w:r>
+      <w:r>
+        <w:rPr>
+          <w:lang w:val="en-HK"/>
+        </w:rPr>
+        <w:t>GLSL</w:t>
+      </w:r>
+      <w:r>
+        <w:rPr>
+          <w:lang w:val="en-HK"/>
+        </w:rPr>
+        <w:t>, linking, rendering, training data</w:t>
+      </w:r>
+    </w:p>
+    <w:p>
+      <w:pPr>
+        <w:rPr>
+          <w:lang w:val="en-HK"/>
+        </w:rPr>
+      </w:pPr>
+      <w:r>
+        <w:rPr>
+          <w:lang w:val="en-HK"/>
+        </w:rPr>
+        <w:tab/>
+        <w:t xml:space="preserve">Machine Learning System – </w:t>
+      </w:r>
+    </w:p>
+    <w:p>
+      <w:pPr>
+        <w:ind w:left="480" w:firstLine="480"/>
+        <w:rPr>
+          <w:lang w:val="en-HK"/>
+        </w:rPr>
+      </w:pPr>
+      <w:r>
+        <w:rPr>
+          <w:lang w:val="en-HK"/>
+        </w:rPr>
+        <w:t>TensorFlow;</w:t>
+      </w:r>
+    </w:p>
+    <w:p>
+      <w:pPr>
+        <w:ind w:left="480" w:firstLine="480"/>
+        <w:rPr>
+          <w:lang w:val="en-HK"/>
+        </w:rPr>
+      </w:pPr>
+      <w:r>
+        <w:rPr>
+          <w:lang w:val="en-HK"/>
+        </w:rPr>
+        <w:t>MLP: how it is built + network diagram</w:t>
+      </w:r>
+    </w:p>
+    <w:p>
+      <w:pPr>
+        <w:ind w:left="960"/>
+        <w:rPr>
+          <w:lang w:val="en-HK"/>
+        </w:rPr>
+      </w:pPr>
+      <w:r>
+        <w:rPr>
+          <w:lang w:val="en-HK"/>
+        </w:rPr>
+        <w:t>CNN: network - Important concepts: convolution, layers explained – why we choose it</w:t>
+      </w:r>
+    </w:p>
+    <w:p>
+      <w:pPr>
+        <w:ind w:left="960"/>
+        <w:rPr>
+          <w:lang w:val="en-HK"/>
+        </w:rPr>
+      </w:pPr>
+      <w:r>
+        <w:rPr>
+          <w:lang w:val="en-HK"/>
+        </w:rPr>
+        <w:t xml:space="preserve">Multi-label CNN: </w:t>
+      </w:r>
+      <w:r>
+        <w:rPr>
+          <w:lang w:val="en-HK"/>
+        </w:rPr>
+        <w:t>Difference in network</w:t>
+      </w:r>
+    </w:p>
+    <w:p>
+      <w:pPr>
+        <w:ind w:left="960"/>
+        <w:rPr>
+          <w:lang w:val="en-HK"/>
+        </w:rPr>
+      </w:pPr>
+      <w:r>
+        <w:rPr>
+          <w:lang w:val="en-HK"/>
+        </w:rPr>
+        <w:t>Concepts + diagrams + implementation. Cross-validation</w:t>
+      </w:r>
+    </w:p>
+    <w:p>
+      <w:pPr>
+        <w:ind w:left="960"/>
+        <w:rPr>
+          <w:lang w:val="en-HK"/>
+        </w:rPr>
+      </w:pPr>
+      <w:r>
+        <w:rPr>
+          <w:lang w:val="en-HK"/>
+        </w:rPr>
+        <w:t>Hyper-parameters tuning</w:t>
+      </w:r>
+    </w:p>
+    <w:p>
+      <w:pPr>
+        <w:rPr>
+          <w:lang w:val="en-HK"/>
+        </w:rPr>
+      </w:pPr>
+      <w:r>
+        <w:rPr>
+          <w:lang w:val="en-HK"/>
+        </w:rPr>
+        <w:tab/>
+        <w:t>Feedback System – List out the</w:t>
+      </w:r>
+      <w:r>
+        <w:rPr>
+          <w:lang w:val="en-HK"/>
+        </w:rPr>
+        <w:t xml:space="preserve"> classes/feedback</w:t>
+      </w:r>
+      <w:r>
+        <w:rPr>
+          <w:lang w:val="en-HK"/>
+        </w:rPr>
+        <w:t xml:space="preserve"> 2pg</w:t>
+      </w:r>
+    </w:p>
+    <w:p>
+      <w:pPr>
+        <w:rPr>
+          <w:lang w:val="en-HK"/>
+        </w:rPr>
+      </w:pPr>
+      <w:r>
+        <w:rPr>
+          <w:lang w:val="en-HK"/>
+        </w:rPr>
+        <w:t>Evaluation – 5pg</w:t>
+      </w:r>
+    </w:p>
+    <w:p>
+      <w:pPr>
+        <w:rPr>
+          <w:lang w:val="en-HK"/>
+        </w:rPr>
+      </w:pPr>
+      <w:r>
+        <w:rPr>
+          <w:lang w:val="en-HK"/>
+        </w:rPr>
+        <w:t>Future Works – 5pg</w:t>
+      </w:r>
+    </w:p>
+    <w:p>
+      <w:pPr>
+        <w:rPr>
+          <w:lang w:val="en-HK"/>
+        </w:rPr>
+      </w:pPr>
+    </w:p>
+    <w:p>
+      <w:pPr>
+        <w:rPr>
+          <w:lang w:val="en-HK"/>
+        </w:rPr>
+      </w:pPr>
+      <w:r>
+        <w:rPr>
+          <w:lang w:val="en-HK"/>
+        </w:rPr>
+        <w:t>Diagrams</w:t>
+      </w:r>
+      <w:r>
+        <w:rPr>
+          <w:lang w:val="en-HK"/>
+        </w:rPr>
+        <w:t xml:space="preserve"> (</w:t>
+      </w:r>
+      <w:r>
+        <w:rPr>
+          <w:lang w:val="en-HK"/>
+        </w:rPr>
+        <w:t>10</w:t>
+      </w:r>
+      <w:r>
+        <w:rPr>
+          <w:lang w:val="en-HK"/>
+        </w:rPr>
+        <w:t xml:space="preserve"> pages)</w:t>
+      </w:r>
+      <w:r>
+        <w:rPr>
+          <w:lang w:val="en-HK"/>
+        </w:rPr>
+        <w:t>:</w:t>
+      </w:r>
+    </w:p>
+    <w:p>
+      <w:pPr>
+        <w:rPr>
+          <w:lang w:val="en-HK"/>
+        </w:rPr>
+      </w:pPr>
+      <w:r>
+        <w:rPr>
+          <w:lang w:val="en-HK"/>
+        </w:rPr>
+        <w:t>Methods:</w:t>
+      </w:r>
+    </w:p>
+    <w:p>
+      <w:pPr>
+        <w:ind w:firstLine="480"/>
+        <w:rPr>
+          <w:lang w:val="en-HK"/>
+        </w:rPr>
+      </w:pPr>
+      <w:r>
+        <w:rPr>
+          <w:lang w:val="en-HK"/>
+        </w:rPr>
+        <w:t>Coordinate sys</w:t>
+      </w:r>
+    </w:p>
+    <w:p>
+      <w:pPr>
+        <w:ind w:firstLine="480"/>
+        <w:rPr>
+          <w:lang w:val="en-HK"/>
+        </w:rPr>
+      </w:pPr>
+      <w:r>
+        <w:rPr>
+          <w:lang w:val="en-HK"/>
+        </w:rPr>
+        <w:t>Space transformation</w:t>
+      </w:r>
+    </w:p>
+    <w:p>
+      <w:pPr>
+        <w:ind w:firstLine="480"/>
+        <w:rPr>
+          <w:lang w:val="en-HK"/>
+        </w:rPr>
+      </w:pPr>
+      <w:r>
+        <w:rPr>
+          <w:lang w:val="en-HK"/>
+        </w:rPr>
+        <w:t>4 grid phong shading</w:t>
+      </w:r>
+    </w:p>
+    <w:p>
+      <w:pPr>
+        <w:ind w:firstLine="480"/>
+        <w:rPr>
+          <w:lang w:val="en-HK"/>
+        </w:rPr>
+      </w:pPr>
+      <w:r>
+        <w:rPr>
+          <w:lang w:val="en-HK"/>
+        </w:rPr>
+        <w:t>Specular term pictures</w:t>
+      </w:r>
+    </w:p>
+    <w:p>
+      <w:pPr>
+        <w:ind w:firstLine="480"/>
+        <w:rPr>
+          <w:lang w:val="en-HK"/>
+        </w:rPr>
+      </w:pPr>
+      <w:r>
+        <w:rPr>
+          <w:lang w:val="en-HK"/>
+        </w:rPr>
+        <w:t>Training data max 3 pages</w:t>
+      </w:r>
+    </w:p>
+    <w:p>
+      <w:pPr>
+        <w:ind w:firstLine="480"/>
+        <w:rPr>
+          <w:lang w:val="en-HK"/>
+        </w:rPr>
+      </w:pPr>
+      <w:r>
+        <w:rPr>
+          <w:lang w:val="en-HK"/>
+        </w:rPr>
+        <w:t>ML – MLP</w:t>
+      </w:r>
+    </w:p>
+    <w:p>
+      <w:pPr>
+        <w:ind w:firstLine="480"/>
+        <w:rPr>
+          <w:lang w:val="en-HK"/>
+        </w:rPr>
+      </w:pPr>
+      <w:r>
+        <w:rPr>
+          <w:lang w:val="en-HK"/>
+        </w:rPr>
+        <w:lastRenderedPageBreak/>
+        <w:t>ML – CNN</w:t>
+      </w:r>
+    </w:p>
+    <w:p>
+      <w:pPr>
+        <w:ind w:firstLine="480"/>
+        <w:rPr>
+          <w:lang w:val="en-HK"/>
+        </w:rPr>
+      </w:pPr>
+      <w:r>
+        <w:rPr>
+          <w:lang w:val="en-HK"/>
+        </w:rPr>
+        <w:t>AutoTeacher – architecture</w:t>
+      </w:r>
+    </w:p>
+    <w:p>
+      <w:pPr>
+        <w:ind w:firstLine="480"/>
+        <w:rPr>
+          <w:lang w:val="en-HK"/>
+        </w:rPr>
+      </w:pPr>
+      <w:r>
+        <w:rPr>
+          <w:lang w:val="en-HK"/>
+        </w:rPr>
+        <w:t>UI – figure</w:t>
+      </w:r>
+    </w:p>
+    <w:p>
+      <w:pPr>
+        <w:ind w:firstLine="480"/>
+        <w:rPr>
+          <w:lang w:val="en-HK"/>
+        </w:rPr>
+      </w:pPr>
+      <w:r>
+        <w:rPr>
+          <w:lang w:val="en-HK"/>
+        </w:rPr>
+        <w:t>Graphics pipeline</w:t>
+      </w:r>
+    </w:p>
+    <w:p>
+      <w:pPr>
+        <w:rPr>
+          <w:lang w:val="en-HK"/>
+        </w:rPr>
+      </w:pPr>
+      <w:r>
+        <w:rPr>
+          <w:lang w:val="en-HK"/>
+        </w:rPr>
+        <w:t>Graphics System:</w:t>
+      </w:r>
+    </w:p>
+    <w:p>
+      <w:pPr>
+        <w:rPr>
+          <w:lang w:val="en-HK"/>
+        </w:rPr>
+      </w:pPr>
+      <w:r>
+        <w:rPr>
+          <w:lang w:val="en-HK"/>
+        </w:rPr>
+        <w:tab/>
+        <w:t>Shader lab framework</w:t>
+      </w:r>
+    </w:p>
+    <w:p>
+      <w:pPr>
+        <w:rPr>
+          <w:lang w:val="en-HK"/>
+        </w:rPr>
+      </w:pPr>
+      <w:r>
+        <w:rPr>
+          <w:lang w:val="en-HK"/>
+        </w:rPr>
+        <w:tab/>
+        <w:t>Custom built graphics system diagram</w:t>
+      </w:r>
+    </w:p>
+    <w:p>
+      <w:pPr>
+        <w:rPr>
+          <w:lang w:val="en-HK"/>
+        </w:rPr>
+      </w:pPr>
+      <w:r>
+        <w:rPr>
+          <w:lang w:val="en-HK"/>
+        </w:rPr>
+        <w:tab/>
+        <w:t>Camera frustum</w:t>
+      </w:r>
+    </w:p>
+    <w:p>
+      <w:pPr>
+        <w:rPr>
+          <w:lang w:val="en-HK"/>
+        </w:rPr>
+      </w:pPr>
+      <w:r>
+        <w:rPr>
+          <w:lang w:val="en-HK"/>
+        </w:rPr>
+        <w:tab/>
+        <w:t>Lighting position</w:t>
+      </w:r>
+    </w:p>
+    <w:p>
+      <w:pPr>
+        <w:rPr>
+          <w:lang w:val="en-HK"/>
+        </w:rPr>
+      </w:pPr>
+      <w:r>
+        <w:rPr>
+          <w:lang w:val="en-HK"/>
+        </w:rPr>
+        <w:t xml:space="preserve">Machine Learning: </w:t>
+      </w:r>
+    </w:p>
+    <w:p>
+      <w:pPr>
+        <w:rPr>
+          <w:lang w:val="en-HK"/>
+        </w:rPr>
+      </w:pPr>
+      <w:r>
+        <w:rPr>
+          <w:lang w:val="en-HK"/>
+        </w:rPr>
+        <w:tab/>
+        <w:t>Diagram for my networks – MLP, CNN, MultiLa</w:t>
+      </w:r>
+      <w:r>
+        <w:rPr>
+          <w:lang w:val="en-HK"/>
+        </w:rPr>
+        <w:t>bel</w:t>
+      </w:r>
+      <w:r>
+        <w:rPr>
+          <w:lang w:val="en-HK"/>
+        </w:rPr>
+        <w:t xml:space="preserve"> CNN 1pg</w:t>
+      </w:r>
+    </w:p>
+    <w:p>
+      <w:pPr>
+        <w:rPr>
+          <w:lang w:val="en-HK"/>
+        </w:rPr>
+      </w:pPr>
     </w:p>
     <w:sectPr>
       <w:pgSz w:w="11906" w:h="16838"/>

</xml_diff>